<commit_message>
desktop app documentation started
</commit_message>
<xml_diff>
--- a/DOCUMENTATION/Adatbázis.docx
+++ b/DOCUMENTATION/Adatbázis.docx
@@ -22048,7 +22048,23 @@
           <w:sz w:val="24"/>
           <w:szCs w:val="24"/>
         </w:rPr>
-        <w:t>. Az adatbázissal való kommunikációt kizárólag ilyen metódusokkal sikerült megoldani. Az alábbi kódrészlet a projektben megvalósított metódusokra példa</w:t>
+        <w:t xml:space="preserve">. Az adatbázissal való kommunikációt kizárólag ilyen metódusokkal </w:t>
+      </w:r>
+      <w:r>
+        <w:rPr>
+          <w:sz w:val="24"/>
+          <w:szCs w:val="24"/>
+        </w:rPr>
+        <w:t>valósítottuk meg</w:t>
+      </w:r>
+      <w:bookmarkStart w:id="0" w:name="_GoBack"/>
+      <w:bookmarkEnd w:id="0"/>
+      <w:r>
+        <w:rPr>
+          <w:sz w:val="24"/>
+          <w:szCs w:val="24"/>
+        </w:rPr>
+        <w:t>. Az alábbi kódrészlet a projektben megvalósított metódusokra példa</w:t>
       </w:r>
       <w:r>
         <w:rPr>
@@ -24122,6 +24138,7 @@
               </w:rPr>
               <w:t xml:space="preserve">, </w:t>
             </w:r>
+            <w:proofErr w:type="spellStart"/>
             <w:r>
               <w:rPr>
                 <w:sz w:val="24"/>
@@ -24129,6 +24146,7 @@
               </w:rPr>
               <w:t>authors</w:t>
             </w:r>
+            <w:proofErr w:type="spellEnd"/>
             <w:r>
               <w:rPr>
                 <w:sz w:val="24"/>
@@ -25296,6 +25314,7 @@
               </w:rPr>
               <w:t xml:space="preserve">, </w:t>
             </w:r>
+            <w:proofErr w:type="spellStart"/>
             <w:r>
               <w:rPr>
                 <w:sz w:val="24"/>
@@ -25303,6 +25322,7 @@
               </w:rPr>
               <w:t>authors</w:t>
             </w:r>
+            <w:proofErr w:type="spellEnd"/>
             <w:r>
               <w:rPr>
                 <w:sz w:val="24"/>
@@ -27090,12 +27110,21 @@
               </w:rPr>
               <w:t xml:space="preserve">, email, </w:t>
             </w:r>
-            <w:r>
-              <w:rPr>
-                <w:sz w:val="24"/>
-                <w:szCs w:val="24"/>
-              </w:rPr>
-              <w:t xml:space="preserve">phone </w:t>
+            <w:proofErr w:type="spellStart"/>
+            <w:r>
+              <w:rPr>
+                <w:sz w:val="24"/>
+                <w:szCs w:val="24"/>
+              </w:rPr>
+              <w:t>phone</w:t>
+            </w:r>
+            <w:proofErr w:type="spellEnd"/>
+            <w:r>
+              <w:rPr>
+                <w:sz w:val="24"/>
+                <w:szCs w:val="24"/>
+              </w:rPr>
+              <w:t xml:space="preserve"> </w:t>
             </w:r>
             <w:proofErr w:type="spellStart"/>
             <w:r>
@@ -27350,6 +27379,7 @@
               </w:rPr>
               <w:t xml:space="preserve">, </w:t>
             </w:r>
+            <w:proofErr w:type="spellStart"/>
             <w:r>
               <w:rPr>
                 <w:sz w:val="24"/>
@@ -27357,6 +27387,7 @@
               </w:rPr>
               <w:t>authors</w:t>
             </w:r>
+            <w:proofErr w:type="spellEnd"/>
             <w:r>
               <w:rPr>
                 <w:sz w:val="24"/>
@@ -27364,6 +27395,7 @@
               </w:rPr>
               <w:t xml:space="preserve">, </w:t>
             </w:r>
+            <w:proofErr w:type="spellStart"/>
             <w:r>
               <w:rPr>
                 <w:sz w:val="24"/>
@@ -27371,6 +27403,7 @@
               </w:rPr>
               <w:t>genres</w:t>
             </w:r>
+            <w:proofErr w:type="spellEnd"/>
             <w:r>
               <w:rPr>
                 <w:sz w:val="24"/>
@@ -34625,14 +34658,7 @@
                 <w:sz w:val="24"/>
                 <w:szCs w:val="24"/>
               </w:rPr>
-              <w:t xml:space="preserve"> base64</w:t>
-            </w:r>
-            <w:r>
-              <w:rPr>
-                <w:sz w:val="24"/>
-                <w:szCs w:val="24"/>
-              </w:rPr>
-              <w:t xml:space="preserve">, </w:t>
+              <w:t xml:space="preserve"> base64, </w:t>
             </w:r>
             <w:proofErr w:type="spellStart"/>
             <w:r>
@@ -35007,8 +35033,6 @@
           <w:szCs w:val="24"/>
         </w:rPr>
       </w:pPr>
-      <w:bookmarkStart w:id="0" w:name="_GoBack"/>
-      <w:bookmarkEnd w:id="0"/>
     </w:p>
     <w:sectPr>
       <w:pgSz w:w="11906" w:h="16838"/>
@@ -35935,7 +35959,7 @@
 </file>
 
 <file path=customXml/itemProps1.xml><?xml version="1.0" encoding="utf-8"?>
-<ds:datastoreItem xmlns:ds="http://schemas.openxmlformats.org/officeDocument/2006/customXml" ds:itemID="{DE301B53-244B-4AFE-8A3B-3BC639FD392D}">
+<ds:datastoreItem xmlns:ds="http://schemas.openxmlformats.org/officeDocument/2006/customXml" ds:itemID="{E5FA97F8-0FFF-4D1E-9044-44D5D3C93BF7}">
   <ds:schemaRefs>
     <ds:schemaRef ds:uri="http://schemas.openxmlformats.org/officeDocument/2006/bibliography"/>
   </ds:schemaRefs>

</xml_diff>

<commit_message>
small desktop fixes and documentation
</commit_message>
<xml_diff>
--- a/DOCUMENTATION/Adatbázis.docx
+++ b/DOCUMENTATION/Adatbázis.docx
@@ -466,6 +466,7 @@
     </w:p>
     <w:p>
       <w:pPr>
+        <w:jc w:val="both"/>
         <w:rPr>
           <w:sz w:val="24"/>
           <w:szCs w:val="24"/>
@@ -3278,6 +3279,7 @@
     <w:p>
       <w:pPr>
         <w:spacing w:before="120"/>
+        <w:jc w:val="both"/>
         <w:rPr>
           <w:sz w:val="24"/>
           <w:szCs w:val="24"/>
@@ -5356,6 +5358,7 @@
     <w:p>
       <w:pPr>
         <w:spacing w:before="120"/>
+        <w:jc w:val="both"/>
         <w:rPr>
           <w:sz w:val="24"/>
           <w:szCs w:val="24"/>
@@ -7181,6 +7184,7 @@
     <w:p>
       <w:pPr>
         <w:spacing w:before="120"/>
+        <w:jc w:val="both"/>
         <w:rPr>
           <w:sz w:val="24"/>
           <w:szCs w:val="24"/>
@@ -8250,6 +8254,7 @@
     <w:p>
       <w:pPr>
         <w:spacing w:before="120"/>
+        <w:jc w:val="both"/>
         <w:rPr>
           <w:sz w:val="24"/>
           <w:szCs w:val="24"/>
@@ -9310,6 +9315,7 @@
     <w:p>
       <w:pPr>
         <w:spacing w:before="120"/>
+        <w:jc w:val="both"/>
         <w:rPr>
           <w:sz w:val="24"/>
           <w:szCs w:val="24"/>
@@ -11297,6 +11303,7 @@
     <w:p>
       <w:pPr>
         <w:spacing w:before="120"/>
+        <w:jc w:val="both"/>
         <w:rPr>
           <w:sz w:val="24"/>
           <w:szCs w:val="24"/>
@@ -12475,6 +12482,7 @@
     <w:p>
       <w:pPr>
         <w:spacing w:before="120"/>
+        <w:jc w:val="both"/>
         <w:rPr>
           <w:sz w:val="24"/>
           <w:szCs w:val="24"/>
@@ -15147,6 +15155,7 @@
     <w:p>
       <w:pPr>
         <w:spacing w:before="120"/>
+        <w:jc w:val="both"/>
         <w:rPr>
           <w:sz w:val="24"/>
           <w:szCs w:val="24"/>
@@ -17222,6 +17231,7 @@
     <w:p>
       <w:pPr>
         <w:spacing w:before="120"/>
+        <w:jc w:val="both"/>
         <w:rPr>
           <w:sz w:val="24"/>
           <w:szCs w:val="24"/>
@@ -18796,6 +18806,7 @@
     <w:p>
       <w:pPr>
         <w:spacing w:before="120"/>
+        <w:jc w:val="both"/>
         <w:rPr>
           <w:sz w:val="24"/>
           <w:szCs w:val="24"/>
@@ -21915,11 +21926,13 @@
     </w:p>
     <w:p>
       <w:pPr>
+        <w:jc w:val="both"/>
         <w:rPr>
           <w:sz w:val="24"/>
           <w:szCs w:val="24"/>
         </w:rPr>
       </w:pPr>
+      <w:bookmarkStart w:id="0" w:name="_GoBack"/>
       <w:r>
         <w:rPr>
           <w:sz w:val="24"/>
@@ -21999,6 +22012,7 @@
     </w:p>
     <w:p>
       <w:pPr>
+        <w:jc w:val="both"/>
         <w:rPr>
           <w:sz w:val="24"/>
           <w:szCs w:val="24"/>
@@ -22057,8 +22071,6 @@
         </w:rPr>
         <w:t>valósítottuk meg</w:t>
       </w:r>
-      <w:bookmarkStart w:id="0" w:name="_GoBack"/>
-      <w:bookmarkEnd w:id="0"/>
       <w:r>
         <w:rPr>
           <w:sz w:val="24"/>
@@ -22073,6 +22085,7 @@
         </w:rPr>
         <w:t xml:space="preserve"> </w:t>
       </w:r>
+      <w:bookmarkEnd w:id="0"/>
       <w:r>
         <w:rPr>
           <w:noProof/>
@@ -35959,7 +35972,7 @@
 </file>
 
 <file path=customXml/itemProps1.xml><?xml version="1.0" encoding="utf-8"?>
-<ds:datastoreItem xmlns:ds="http://schemas.openxmlformats.org/officeDocument/2006/customXml" ds:itemID="{E5FA97F8-0FFF-4D1E-9044-44D5D3C93BF7}">
+<ds:datastoreItem xmlns:ds="http://schemas.openxmlformats.org/officeDocument/2006/customXml" ds:itemID="{2C9A4820-26A6-49B8-AC91-C4159C32C1C6}">
   <ds:schemaRefs>
     <ds:schemaRef ds:uri="http://schemas.openxmlformats.org/officeDocument/2006/bibliography"/>
   </ds:schemaRefs>

</xml_diff>

<commit_message>
Tesztelés dokumentáció asztali rész done
</commit_message>
<xml_diff>
--- a/DOCUMENTATION/Adatbázis.docx
+++ b/DOCUMENTATION/Adatbázis.docx
@@ -21932,7 +21932,6 @@
           <w:szCs w:val="24"/>
         </w:rPr>
       </w:pPr>
-      <w:bookmarkStart w:id="0" w:name="_GoBack"/>
       <w:r>
         <w:rPr>
           <w:sz w:val="24"/>
@@ -22085,7 +22084,15 @@
         </w:rPr>
         <w:t xml:space="preserve"> </w:t>
       </w:r>
-      <w:bookmarkEnd w:id="0"/>
+    </w:p>
+    <w:p>
+      <w:pPr>
+        <w:jc w:val="both"/>
+        <w:rPr>
+          <w:sz w:val="24"/>
+          <w:szCs w:val="24"/>
+        </w:rPr>
+      </w:pPr>
       <w:r>
         <w:rPr>
           <w:noProof/>
@@ -26962,7 +26969,16 @@
                 <w:szCs w:val="24"/>
               </w:rPr>
               <w:lastRenderedPageBreak/>
-              <w:t>updateUserDetails</w:t>
+              <w:t>updateUse</w:t>
+            </w:r>
+            <w:bookmarkStart w:id="0" w:name="_GoBack"/>
+            <w:bookmarkEnd w:id="0"/>
+            <w:r>
+              <w:rPr>
+                <w:sz w:val="24"/>
+                <w:szCs w:val="24"/>
+              </w:rPr>
+              <w:t>rDetails</w:t>
             </w:r>
             <w:proofErr w:type="spellEnd"/>
           </w:p>
@@ -35972,7 +35988,7 @@
 </file>
 
 <file path=customXml/itemProps1.xml><?xml version="1.0" encoding="utf-8"?>
-<ds:datastoreItem xmlns:ds="http://schemas.openxmlformats.org/officeDocument/2006/customXml" ds:itemID="{2C9A4820-26A6-49B8-AC91-C4159C32C1C6}">
+<ds:datastoreItem xmlns:ds="http://schemas.openxmlformats.org/officeDocument/2006/customXml" ds:itemID="{98BB9F7F-AC7B-48EC-B196-0B2550CE76CE}">
   <ds:schemaRefs>
     <ds:schemaRef ds:uri="http://schemas.openxmlformats.org/officeDocument/2006/bibliography"/>
   </ds:schemaRefs>

</xml_diff>